<commit_message>
small if condition modified. report data is still the same
</commit_message>
<xml_diff>
--- a/TPM_Tema2_Raport.docx
+++ b/TPM_Tema2_Raport.docx
@@ -150,7 +150,7 @@
     </w:p>
     <w:p>
       <w:pPr>
-        <w:pStyle w:val="ListParagraph"/>
+        <w:pStyle w:val="Listparagraf"/>
         <w:spacing w:after="0" w:line="240" w:lineRule="auto"/>
         <w:rPr>
           <w:sz w:val="24"/>
@@ -161,7 +161,7 @@
     </w:p>
     <w:p>
       <w:pPr>
-        <w:pStyle w:val="ListParagraph"/>
+        <w:pStyle w:val="Listparagraf"/>
         <w:spacing w:after="0" w:line="240" w:lineRule="auto"/>
         <w:ind w:left="0"/>
         <w:rPr>
@@ -181,7 +181,7 @@
     </w:p>
     <w:p>
       <w:pPr>
-        <w:pStyle w:val="ListParagraph"/>
+        <w:pStyle w:val="Listparagraf"/>
         <w:spacing w:after="0" w:line="240" w:lineRule="auto"/>
         <w:ind w:left="0"/>
         <w:rPr>
@@ -252,7 +252,7 @@
     </w:p>
     <w:p>
       <w:pPr>
-        <w:pStyle w:val="ListParagraph"/>
+        <w:pStyle w:val="Listparagraf"/>
         <w:spacing w:after="0" w:line="240" w:lineRule="auto"/>
         <w:ind w:left="0"/>
         <w:rPr>
@@ -330,7 +330,7 @@
     </w:p>
     <w:p>
       <w:pPr>
-        <w:pStyle w:val="ListParagraph"/>
+        <w:pStyle w:val="Listparagraf"/>
         <w:spacing w:after="0" w:line="240" w:lineRule="auto"/>
         <w:ind w:left="0"/>
         <w:rPr>
@@ -342,7 +342,7 @@
     </w:p>
     <w:p>
       <w:pPr>
-        <w:pStyle w:val="ListParagraph"/>
+        <w:pStyle w:val="Listparagraf"/>
         <w:spacing w:after="0" w:line="240" w:lineRule="auto"/>
         <w:ind w:left="0"/>
         <w:rPr>
@@ -405,7 +405,7 @@
     </w:p>
     <w:p>
       <w:pPr>
-        <w:pStyle w:val="ListParagraph"/>
+        <w:pStyle w:val="Listparagraf"/>
         <w:spacing w:after="0" w:line="240" w:lineRule="auto"/>
         <w:ind w:left="0"/>
         <w:rPr>
@@ -417,7 +417,7 @@
     </w:p>
     <w:p>
       <w:pPr>
-        <w:pStyle w:val="ListParagraph"/>
+        <w:pStyle w:val="Listparagraf"/>
         <w:spacing w:after="0" w:line="240" w:lineRule="auto"/>
         <w:ind w:left="0"/>
         <w:rPr>
@@ -463,7 +463,7 @@
     </w:p>
     <w:p>
       <w:pPr>
-        <w:pStyle w:val="ListParagraph"/>
+        <w:pStyle w:val="Listparagraf"/>
         <w:spacing w:after="0" w:line="240" w:lineRule="auto"/>
         <w:ind w:left="0"/>
         <w:rPr>
@@ -475,7 +475,7 @@
     </w:p>
     <w:p>
       <w:pPr>
-        <w:pStyle w:val="ListParagraph"/>
+        <w:pStyle w:val="Listparagraf"/>
         <w:spacing w:after="0" w:line="240" w:lineRule="auto"/>
         <w:ind w:left="0"/>
         <w:rPr>
@@ -487,7 +487,7 @@
     </w:p>
     <w:p>
       <w:pPr>
-        <w:pStyle w:val="ListParagraph"/>
+        <w:pStyle w:val="Listparagraf"/>
         <w:spacing w:after="0" w:line="240" w:lineRule="auto"/>
         <w:ind w:left="0"/>
         <w:rPr>
@@ -507,7 +507,7 @@
     </w:p>
     <w:p>
       <w:pPr>
-        <w:pStyle w:val="ListParagraph"/>
+        <w:pStyle w:val="Listparagraf"/>
         <w:spacing w:after="0" w:line="240" w:lineRule="auto"/>
         <w:ind w:left="0"/>
         <w:rPr>
@@ -561,7 +561,7 @@
     </w:p>
     <w:p>
       <w:pPr>
-        <w:pStyle w:val="ListParagraph"/>
+        <w:pStyle w:val="Listparagraf"/>
         <w:spacing w:after="0" w:line="240" w:lineRule="auto"/>
         <w:ind w:left="0"/>
         <w:rPr>
@@ -573,7 +573,7 @@
     </w:p>
     <w:p>
       <w:pPr>
-        <w:pStyle w:val="ListParagraph"/>
+        <w:pStyle w:val="Listparagraf"/>
         <w:spacing w:after="0" w:line="240" w:lineRule="auto"/>
         <w:ind w:left="0"/>
         <w:rPr>
@@ -768,7 +768,7 @@
     </w:p>
     <w:p>
       <w:pPr>
-        <w:pStyle w:val="ListParagraph"/>
+        <w:pStyle w:val="Listparagraf"/>
         <w:spacing w:after="0" w:line="240" w:lineRule="auto"/>
         <w:ind w:left="0"/>
         <w:rPr>
@@ -780,7 +780,7 @@
     </w:p>
     <w:p>
       <w:pPr>
-        <w:pStyle w:val="ListParagraph"/>
+        <w:pStyle w:val="Listparagraf"/>
         <w:spacing w:after="0" w:line="240" w:lineRule="auto"/>
         <w:ind w:left="0"/>
         <w:rPr>
@@ -1276,7 +1276,6 @@
         </w:rPr>
         <w:t xml:space="preserve"> metoda </w:t>
       </w:r>
-      <w:proofErr w:type="gramStart"/>
       <w:r>
         <w:rPr>
           <w:b/>
@@ -1284,52 +1283,42 @@
           <w:i/>
           <w:sz w:val="24"/>
         </w:rPr>
-        <w:t>size.getAndDecrement</w:t>
-      </w:r>
-      <w:proofErr w:type="gramEnd"/>
+        <w:t>size.getAndDecrement()</w:t>
+      </w:r>
       <w:r>
         <w:rPr>
           <w:b/>
           <w:bCs/>
+          <w:sz w:val="24"/>
+        </w:rPr>
+        <w:t xml:space="preserve"> î</w:t>
+      </w:r>
+      <w:r>
+        <w:rPr>
+          <w:b/>
+          <w:bCs/>
+          <w:sz w:val="24"/>
+        </w:rPr>
+        <w:t>n afara sectiunii protejate</w:t>
+      </w:r>
+      <w:r>
+        <w:rPr>
+          <w:sz w:val="24"/>
+        </w:rPr>
+        <w:t xml:space="preserve"> de </w:t>
+      </w:r>
+      <w:r>
+        <w:rPr>
           <w:i/>
           <w:sz w:val="24"/>
         </w:rPr>
-        <w:t>()</w:t>
-      </w:r>
-      <w:r>
-        <w:rPr>
-          <w:b/>
-          <w:bCs/>
-          <w:sz w:val="24"/>
-        </w:rPr>
-        <w:t xml:space="preserve"> î</w:t>
-      </w:r>
-      <w:r>
-        <w:rPr>
-          <w:b/>
-          <w:bCs/>
-          <w:sz w:val="24"/>
-        </w:rPr>
-        <w:t>n afara sectiunii protejate</w:t>
-      </w:r>
-      <w:r>
-        <w:rPr>
-          <w:sz w:val="24"/>
-        </w:rPr>
-        <w:t xml:space="preserve"> de </w:t>
+        <w:t>deqLock</w:t>
       </w:r>
       <w:r>
         <w:rPr>
           <w:i/>
           <w:sz w:val="24"/>
         </w:rPr>
-        <w:t>deqLock</w:t>
-      </w:r>
-      <w:r>
-        <w:rPr>
-          <w:i/>
-          <w:sz w:val="24"/>
-        </w:rPr>
         <w:t xml:space="preserve">, </w:t>
       </w:r>
       <w:r>
@@ -1347,7 +1336,7 @@
     </w:p>
     <w:p>
       <w:pPr>
-        <w:pStyle w:val="ListParagraph"/>
+        <w:pStyle w:val="Listparagraf"/>
         <w:spacing w:after="0" w:line="240" w:lineRule="auto"/>
         <w:ind w:left="0"/>
         <w:rPr>
@@ -1359,7 +1348,7 @@
     </w:p>
     <w:p>
       <w:pPr>
-        <w:pStyle w:val="ListParagraph"/>
+        <w:pStyle w:val="Listparagraf"/>
         <w:spacing w:after="0" w:line="240" w:lineRule="auto"/>
         <w:ind w:left="0"/>
         <w:rPr>
@@ -1411,7 +1400,7 @@
     </w:p>
     <w:p>
       <w:pPr>
-        <w:pStyle w:val="ListParagraph"/>
+        <w:pStyle w:val="Listparagraf"/>
         <w:spacing w:after="0" w:line="240" w:lineRule="auto"/>
         <w:ind w:left="0"/>
         <w:rPr>
@@ -1423,7 +1412,7 @@
     </w:p>
     <w:p>
       <w:pPr>
-        <w:pStyle w:val="ListParagraph"/>
+        <w:pStyle w:val="Listparagraf"/>
         <w:spacing w:after="0" w:line="240" w:lineRule="auto"/>
         <w:ind w:left="0"/>
         <w:jc w:val="center"/>
@@ -1492,7 +1481,7 @@
     </w:p>
     <w:p>
       <w:pPr>
-        <w:pStyle w:val="ListParagraph"/>
+        <w:pStyle w:val="Listparagraf"/>
         <w:spacing w:after="0" w:line="240" w:lineRule="auto"/>
         <w:ind w:left="0"/>
         <w:rPr>
@@ -1513,7 +1502,7 @@
     </w:p>
     <w:p>
       <w:pPr>
-        <w:pStyle w:val="ListParagraph"/>
+        <w:pStyle w:val="Listparagraf"/>
         <w:spacing w:after="0" w:line="240" w:lineRule="auto"/>
         <w:ind w:left="0"/>
         <w:rPr>
@@ -1559,79 +1548,67 @@
           <w:szCs w:val="28"/>
           <w:lang w:val="ro-RO"/>
         </w:rPr>
-        <w:t xml:space="preserve">head = </w:t>
-      </w:r>
-      <w:proofErr w:type="gramStart"/>
-      <w:r>
-        <w:rPr>
-          <w:b/>
+        <w:t>head = head.next</w:t>
+      </w:r>
+      <w:r>
+        <w:rPr>
           <w:i/>
           <w:sz w:val="24"/>
           <w:szCs w:val="28"/>
-          <w:lang w:val="ro-RO"/>
-        </w:rPr>
-        <w:t>head.next</w:t>
-      </w:r>
-      <w:proofErr w:type="gramEnd"/>
-      <w:r>
-        <w:rPr>
+          <w:lang w:val="en-US"/>
+        </w:rPr>
+        <w:t xml:space="preserve">, </w:t>
+      </w:r>
+      <w:r>
+        <w:rPr>
+          <w:sz w:val="24"/>
+          <w:szCs w:val="28"/>
+          <w:lang w:val="en-US"/>
+        </w:rPr>
+        <w:t xml:space="preserve">atunci </w:t>
+      </w:r>
+      <w:r>
+        <w:rPr>
+          <w:b/>
           <w:i/>
           <w:sz w:val="24"/>
           <w:szCs w:val="28"/>
           <w:lang w:val="en-US"/>
         </w:rPr>
-        <w:t xml:space="preserve">, </w:t>
-      </w:r>
-      <w:r>
-        <w:rPr>
-          <w:sz w:val="24"/>
-          <w:szCs w:val="28"/>
-          <w:lang w:val="en-US"/>
-        </w:rPr>
-        <w:t xml:space="preserve">atunci </w:t>
-      </w:r>
-      <w:r>
-        <w:rPr>
-          <w:b/>
+        <w:t>deq()</w:t>
+      </w:r>
+      <w:r>
+        <w:rPr>
+          <w:b/>
+          <w:sz w:val="24"/>
+          <w:szCs w:val="28"/>
+          <w:lang w:val="en-US"/>
+        </w:rPr>
+        <w:t xml:space="preserve"> va funcționa corect, fără a se afecta caracterul FIFO</w:t>
+      </w:r>
+      <w:r>
+        <w:rPr>
+          <w:sz w:val="24"/>
+          <w:szCs w:val="28"/>
+          <w:lang w:val="en-US"/>
+        </w:rPr>
+        <w:t xml:space="preserve"> al cozii, deoarece, oricare</w:t>
+      </w:r>
+      <w:r>
+        <w:rPr>
+          <w:sz w:val="24"/>
+          <w:szCs w:val="28"/>
+          <w:lang w:val="en-US"/>
+        </w:rPr>
+        <w:t xml:space="preserve"> dintre cele două thread-uri face primul eliminarea, va face totodată și actualizarea </w:t>
+      </w:r>
+      <w:r>
+        <w:rPr>
           <w:i/>
           <w:sz w:val="24"/>
           <w:szCs w:val="28"/>
           <w:lang w:val="en-US"/>
         </w:rPr>
-        <w:t>deq()</w:t>
-      </w:r>
-      <w:r>
-        <w:rPr>
-          <w:b/>
-          <w:sz w:val="24"/>
-          <w:szCs w:val="28"/>
-          <w:lang w:val="en-US"/>
-        </w:rPr>
-        <w:t xml:space="preserve"> va funcționa corect, fără a se afecta caracterul FIFO</w:t>
-      </w:r>
-      <w:r>
-        <w:rPr>
-          <w:sz w:val="24"/>
-          <w:szCs w:val="28"/>
-          <w:lang w:val="en-US"/>
-        </w:rPr>
-        <w:t xml:space="preserve"> al cozii, deoarece, oricare</w:t>
-      </w:r>
-      <w:r>
-        <w:rPr>
-          <w:sz w:val="24"/>
-          <w:szCs w:val="28"/>
-          <w:lang w:val="en-US"/>
-        </w:rPr>
-        <w:t xml:space="preserve"> dintre cele două thread-uri face primul eliminarea, va face totodată și actualizarea </w:t>
-      </w:r>
-      <w:r>
-        <w:rPr>
-          <w:i/>
-          <w:sz w:val="24"/>
-          <w:szCs w:val="28"/>
-          <w:lang w:val="en-US"/>
-        </w:rPr>
         <w:t>head</w:t>
       </w:r>
       <w:r>
@@ -1670,36 +1647,14 @@
           <w:szCs w:val="28"/>
           <w:lang w:val="en-US"/>
         </w:rPr>
-        <w:t xml:space="preserve">&gt; functia </w:t>
-      </w:r>
-      <w:proofErr w:type="gramStart"/>
+        <w:t>&gt; functia deq() nu va func</w:t>
+      </w:r>
       <w:r>
         <w:rPr>
           <w:b/>
           <w:color w:val="000000" w:themeColor="text1"/>
           <w:sz w:val="24"/>
           <w:szCs w:val="28"/>
-          <w:lang w:val="en-US"/>
-        </w:rPr>
-        <w:t>deq(</w:t>
-      </w:r>
-      <w:proofErr w:type="gramEnd"/>
-      <w:r>
-        <w:rPr>
-          <w:b/>
-          <w:color w:val="000000" w:themeColor="text1"/>
-          <w:sz w:val="24"/>
-          <w:szCs w:val="28"/>
-          <w:lang w:val="en-US"/>
-        </w:rPr>
-        <w:t>) nu va func</w:t>
-      </w:r>
-      <w:r>
-        <w:rPr>
-          <w:b/>
-          <w:color w:val="000000" w:themeColor="text1"/>
-          <w:sz w:val="24"/>
-          <w:szCs w:val="28"/>
           <w:lang w:val="ro-RO"/>
         </w:rPr>
         <w:t>ționa corect.</w:t>
@@ -1707,7 +1662,7 @@
     </w:p>
     <w:p>
       <w:pPr>
-        <w:pStyle w:val="ListParagraph"/>
+        <w:pStyle w:val="Listparagraf"/>
         <w:spacing w:after="0" w:line="240" w:lineRule="auto"/>
         <w:ind w:left="0"/>
         <w:rPr>
@@ -1721,7 +1676,7 @@
     </w:p>
     <w:p>
       <w:pPr>
-        <w:pStyle w:val="ListParagraph"/>
+        <w:pStyle w:val="Listparagraf"/>
         <w:spacing w:after="0" w:line="240" w:lineRule="auto"/>
         <w:ind w:left="0"/>
         <w:rPr>
@@ -1735,7 +1690,7 @@
     </w:p>
     <w:p>
       <w:pPr>
-        <w:pStyle w:val="ListParagraph"/>
+        <w:pStyle w:val="Listparagraf"/>
         <w:spacing w:after="0" w:line="240" w:lineRule="auto"/>
         <w:ind w:left="0"/>
         <w:rPr>
@@ -1961,7 +1916,7 @@
     </w:p>
     <w:p>
       <w:pPr>
-        <w:pStyle w:val="ListParagraph"/>
+        <w:pStyle w:val="Listparagraf"/>
         <w:spacing w:after="0" w:line="240" w:lineRule="auto"/>
         <w:ind w:left="0"/>
         <w:rPr>
@@ -2083,7 +2038,7 @@
     </w:p>
     <w:p>
       <w:pPr>
-        <w:pStyle w:val="ListParagraph"/>
+        <w:pStyle w:val="Listparagraf"/>
         <w:spacing w:after="0" w:line="240" w:lineRule="auto"/>
         <w:ind w:left="0"/>
         <w:rPr>
@@ -2159,7 +2114,7 @@
     </w:p>
     <w:p>
       <w:pPr>
-        <w:pStyle w:val="ListParagraph"/>
+        <w:pStyle w:val="Listparagraf"/>
         <w:spacing w:after="0" w:line="240" w:lineRule="auto"/>
         <w:ind w:left="0"/>
         <w:rPr>
@@ -2172,7 +2127,7 @@
     </w:p>
     <w:p>
       <w:pPr>
-        <w:pStyle w:val="ListParagraph"/>
+        <w:pStyle w:val="Listparagraf"/>
         <w:spacing w:after="0" w:line="240" w:lineRule="auto"/>
         <w:ind w:left="0"/>
         <w:rPr>
@@ -2185,7 +2140,7 @@
     </w:p>
     <w:p>
       <w:pPr>
-        <w:pStyle w:val="ListParagraph"/>
+        <w:pStyle w:val="Listparagraf"/>
         <w:spacing w:after="0" w:line="240" w:lineRule="auto"/>
         <w:ind w:left="0"/>
         <w:rPr>
@@ -2198,7 +2153,7 @@
     </w:p>
     <w:p>
       <w:pPr>
-        <w:pStyle w:val="ListParagraph"/>
+        <w:pStyle w:val="Listparagraf"/>
         <w:spacing w:after="0" w:line="240" w:lineRule="auto"/>
         <w:ind w:left="0"/>
         <w:rPr>
@@ -2211,7 +2166,7 @@
     </w:p>
     <w:p>
       <w:pPr>
-        <w:pStyle w:val="ListParagraph"/>
+        <w:pStyle w:val="Listparagraf"/>
         <w:spacing w:after="0" w:line="240" w:lineRule="auto"/>
         <w:ind w:left="0"/>
         <w:rPr>
@@ -2224,7 +2179,7 @@
     </w:p>
     <w:p>
       <w:pPr>
-        <w:pStyle w:val="ListParagraph"/>
+        <w:pStyle w:val="Listparagraf"/>
         <w:spacing w:after="0" w:line="240" w:lineRule="auto"/>
         <w:ind w:left="0"/>
         <w:rPr>
@@ -2237,7 +2192,7 @@
     </w:p>
     <w:p>
       <w:pPr>
-        <w:pStyle w:val="ListParagraph"/>
+        <w:pStyle w:val="Listparagraf"/>
         <w:spacing w:after="0" w:line="240" w:lineRule="auto"/>
         <w:ind w:left="0"/>
         <w:rPr>
@@ -2250,7 +2205,7 @@
     </w:p>
     <w:p>
       <w:pPr>
-        <w:pStyle w:val="ListParagraph"/>
+        <w:pStyle w:val="Listparagraf"/>
         <w:spacing w:after="0" w:line="240" w:lineRule="auto"/>
         <w:ind w:left="0"/>
         <w:rPr>
@@ -2263,7 +2218,7 @@
     </w:p>
     <w:p>
       <w:pPr>
-        <w:pStyle w:val="ListParagraph"/>
+        <w:pStyle w:val="Listparagraf"/>
         <w:spacing w:after="0" w:line="240" w:lineRule="auto"/>
         <w:ind w:left="0"/>
         <w:rPr>
@@ -2276,7 +2231,7 @@
     </w:p>
     <w:p>
       <w:pPr>
-        <w:pStyle w:val="ListParagraph"/>
+        <w:pStyle w:val="Listparagraf"/>
         <w:spacing w:after="0" w:line="240" w:lineRule="auto"/>
         <w:ind w:left="0"/>
         <w:rPr>
@@ -2289,7 +2244,7 @@
     </w:p>
     <w:p>
       <w:pPr>
-        <w:pStyle w:val="ListParagraph"/>
+        <w:pStyle w:val="Listparagraf"/>
         <w:spacing w:after="0" w:line="240" w:lineRule="auto"/>
         <w:ind w:left="0"/>
         <w:rPr>
@@ -2302,7 +2257,7 @@
     </w:p>
     <w:p>
       <w:pPr>
-        <w:pStyle w:val="ListParagraph"/>
+        <w:pStyle w:val="Listparagraf"/>
         <w:spacing w:after="0" w:line="240" w:lineRule="auto"/>
         <w:ind w:left="0"/>
         <w:rPr>
@@ -2364,7 +2319,7 @@
     </w:p>
     <w:p>
       <w:pPr>
-        <w:pStyle w:val="ListParagraph"/>
+        <w:pStyle w:val="Listparagraf"/>
         <w:spacing w:after="0" w:line="240" w:lineRule="auto"/>
         <w:ind w:left="0"/>
         <w:rPr>
@@ -2377,7 +2332,7 @@
     </w:p>
     <w:p>
       <w:pPr>
-        <w:pStyle w:val="ListParagraph"/>
+        <w:pStyle w:val="Listparagraf"/>
         <w:spacing w:after="0" w:line="240" w:lineRule="auto"/>
         <w:ind w:left="0"/>
         <w:rPr>
@@ -2499,23 +2454,28 @@
         </w:rPr>
         <w:t xml:space="preserve"> așteaptă în zona </w:t>
       </w:r>
-      <w:proofErr w:type="gramStart"/>
       <w:r>
         <w:rPr>
           <w:i/>
           <w:sz w:val="24"/>
           <w:szCs w:val="24"/>
         </w:rPr>
-        <w:t>if(</w:t>
-      </w:r>
-      <w:proofErr w:type="gramEnd"/>
+        <w:t>if(head.next == null)</w:t>
+      </w:r>
       <w:r>
         <w:rPr>
           <w:i/>
           <w:sz w:val="24"/>
           <w:szCs w:val="24"/>
         </w:rPr>
-        <w:t>head.next == null)</w:t>
+        <w:t>,</w:t>
+      </w:r>
+      <w:r>
+        <w:rPr>
+          <w:sz w:val="24"/>
+          <w:szCs w:val="24"/>
+        </w:rPr>
+        <w:t xml:space="preserve"> iar </w:t>
       </w:r>
       <w:r>
         <w:rPr>
@@ -2523,14 +2483,185 @@
           <w:sz w:val="24"/>
           <w:szCs w:val="24"/>
         </w:rPr>
+        <w:t>Dequer2</w:t>
+      </w:r>
+      <w:r>
+        <w:rPr>
+          <w:sz w:val="24"/>
+          <w:szCs w:val="24"/>
+        </w:rPr>
+        <w:t xml:space="preserve"> așteaptă în zona </w:t>
+      </w:r>
+      <w:r>
+        <w:rPr>
+          <w:i/>
+          <w:sz w:val="24"/>
+          <w:szCs w:val="24"/>
+        </w:rPr>
+        <w:t>while(size.get()==0)</w:t>
+      </w:r>
+      <w:r>
+        <w:rPr>
+          <w:sz w:val="24"/>
+          <w:szCs w:val="24"/>
+          <w:lang w:val="en-US"/>
+        </w:rPr>
+        <w:t xml:space="preserve">; </w:t>
+      </w:r>
+      <w:r>
+        <w:rPr>
+          <w:i/>
+          <w:sz w:val="24"/>
+          <w:szCs w:val="24"/>
+        </w:rPr>
+        <w:t>Dequer2</w:t>
+      </w:r>
+      <w:r>
+        <w:rPr>
+          <w:sz w:val="24"/>
+          <w:szCs w:val="24"/>
+        </w:rPr>
+        <w:t xml:space="preserve"> are lock-ul;</w:t>
+      </w:r>
+    </w:p>
+    <w:p>
+      <w:pPr>
+        <w:rPr>
+          <w:sz w:val="24"/>
+          <w:szCs w:val="24"/>
+        </w:rPr>
+      </w:pPr>
+      <w:r>
+        <w:rPr>
+          <w:sz w:val="24"/>
+          <w:szCs w:val="24"/>
+        </w:rPr>
+        <w:tab/>
+      </w:r>
+      <w:r>
+        <w:rPr>
+          <w:sz w:val="24"/>
+          <w:szCs w:val="24"/>
+        </w:rPr>
+        <w:t>2.</w:t>
+      </w:r>
+      <w:r>
+        <w:rPr>
+          <w:sz w:val="24"/>
+          <w:szCs w:val="24"/>
+        </w:rPr>
+        <w:t xml:space="preserve"> </w:t>
+      </w:r>
+      <w:r>
+        <w:rPr>
+          <w:i/>
+          <w:sz w:val="24"/>
+          <w:szCs w:val="24"/>
+        </w:rPr>
+        <w:t>Enquer</w:t>
+      </w:r>
+      <w:r>
+        <w:rPr>
+          <w:sz w:val="24"/>
+          <w:szCs w:val="24"/>
+        </w:rPr>
+        <w:t>-ul adaug</w:t>
+      </w:r>
+      <w:r>
+        <w:rPr>
+          <w:sz w:val="24"/>
+          <w:szCs w:val="24"/>
+          <w:lang w:val="ro-RO"/>
+        </w:rPr>
+        <w:t>ă</w:t>
+      </w:r>
+      <w:r>
+        <w:rPr>
+          <w:sz w:val="24"/>
+          <w:szCs w:val="24"/>
+        </w:rPr>
+        <w:t xml:space="preserve"> un element </w:t>
+      </w:r>
+      <w:r>
+        <w:rPr>
+          <w:b/>
+          <w:bCs/>
+          <w:sz w:val="24"/>
+          <w:szCs w:val="24"/>
+        </w:rPr>
+        <w:t>(1)</w:t>
+      </w:r>
+      <w:r>
+        <w:rPr>
+          <w:sz w:val="24"/>
+          <w:szCs w:val="24"/>
+        </w:rPr>
+        <w:t xml:space="preserve"> in </w:t>
+      </w:r>
+      <w:r>
+        <w:rPr>
+          <w:bCs/>
+          <w:sz w:val="24"/>
+          <w:szCs w:val="24"/>
+        </w:rPr>
+        <w:t>coadă</w:t>
+      </w:r>
+      <w:r>
+        <w:rPr>
+          <w:b/>
+          <w:bCs/>
+          <w:sz w:val="24"/>
+          <w:szCs w:val="24"/>
+        </w:rPr>
         <w:t>,</w:t>
       </w:r>
       <w:r>
         <w:rPr>
-          <w:sz w:val="24"/>
-          <w:szCs w:val="24"/>
-        </w:rPr>
-        <w:t xml:space="preserve"> iar </w:t>
+          <w:b/>
+          <w:bCs/>
+          <w:sz w:val="24"/>
+          <w:szCs w:val="24"/>
+        </w:rPr>
+        <w:t xml:space="preserve"> </w:t>
+      </w:r>
+      <w:r>
+        <w:rPr>
+          <w:b/>
+          <w:bCs/>
+          <w:sz w:val="24"/>
+          <w:szCs w:val="24"/>
+        </w:rPr>
+        <w:t>însă nu trimite încă semnalul către dequeri.</w:t>
+      </w:r>
+    </w:p>
+    <w:p>
+      <w:pPr>
+        <w:spacing w:after="0" w:line="240" w:lineRule="auto"/>
+        <w:rPr>
+          <w:sz w:val="24"/>
+          <w:szCs w:val="24"/>
+        </w:rPr>
+      </w:pPr>
+      <w:r>
+        <w:rPr>
+          <w:sz w:val="24"/>
+          <w:szCs w:val="24"/>
+        </w:rPr>
+        <w:tab/>
+      </w:r>
+      <w:r>
+        <w:rPr>
+          <w:sz w:val="24"/>
+          <w:szCs w:val="24"/>
+        </w:rPr>
+        <w:t>3.</w:t>
+      </w:r>
+      <w:r>
+        <w:rPr>
+          <w:sz w:val="24"/>
+          <w:szCs w:val="24"/>
+        </w:rPr>
+        <w:t xml:space="preserve"> </w:t>
       </w:r>
       <w:r>
         <w:rPr>
@@ -2545,7 +2676,28 @@
           <w:sz w:val="24"/>
           <w:szCs w:val="24"/>
         </w:rPr>
-        <w:t xml:space="preserve"> așteaptă în zona </w:t>
+        <w:t xml:space="preserve"> consumă </w:t>
+      </w:r>
+      <w:r>
+        <w:rPr>
+          <w:sz w:val="24"/>
+          <w:szCs w:val="24"/>
+        </w:rPr>
+        <w:t>elementul</w:t>
+      </w:r>
+      <w:r>
+        <w:rPr>
+          <w:sz w:val="24"/>
+          <w:szCs w:val="24"/>
+        </w:rPr>
+        <w:t xml:space="preserve"> adaugăt și se î</w:t>
+      </w:r>
+      <w:r>
+        <w:rPr>
+          <w:sz w:val="24"/>
+          <w:szCs w:val="24"/>
+        </w:rPr>
+        <w:t xml:space="preserve">ntoarce in </w:t>
       </w:r>
       <w:r>
         <w:rPr>
@@ -2553,232 +2705,7 @@
           <w:sz w:val="24"/>
           <w:szCs w:val="24"/>
         </w:rPr>
-        <w:t>while(size.get()==0)</w:t>
-      </w:r>
-      <w:r>
-        <w:rPr>
-          <w:sz w:val="24"/>
-          <w:szCs w:val="24"/>
-          <w:lang w:val="en-US"/>
-        </w:rPr>
-        <w:t xml:space="preserve">; </w:t>
-      </w:r>
-      <w:r>
-        <w:rPr>
-          <w:i/>
-          <w:sz w:val="24"/>
-          <w:szCs w:val="24"/>
-        </w:rPr>
-        <w:t>Dequer2</w:t>
-      </w:r>
-      <w:r>
-        <w:rPr>
-          <w:sz w:val="24"/>
-          <w:szCs w:val="24"/>
-        </w:rPr>
-        <w:t xml:space="preserve"> are lock-ul;</w:t>
-      </w:r>
-    </w:p>
-    <w:p>
-      <w:pPr>
-        <w:rPr>
-          <w:sz w:val="24"/>
-          <w:szCs w:val="24"/>
-        </w:rPr>
-      </w:pPr>
-      <w:r>
-        <w:rPr>
-          <w:sz w:val="24"/>
-          <w:szCs w:val="24"/>
-        </w:rPr>
-        <w:tab/>
-      </w:r>
-      <w:r>
-        <w:rPr>
-          <w:sz w:val="24"/>
-          <w:szCs w:val="24"/>
-        </w:rPr>
-        <w:t>2.</w:t>
-      </w:r>
-      <w:r>
-        <w:rPr>
-          <w:sz w:val="24"/>
-          <w:szCs w:val="24"/>
-        </w:rPr>
-        <w:t xml:space="preserve"> </w:t>
-      </w:r>
-      <w:r>
-        <w:rPr>
-          <w:i/>
-          <w:sz w:val="24"/>
-          <w:szCs w:val="24"/>
-        </w:rPr>
-        <w:t>Enquer</w:t>
-      </w:r>
-      <w:r>
-        <w:rPr>
-          <w:sz w:val="24"/>
-          <w:szCs w:val="24"/>
-        </w:rPr>
-        <w:t>-ul adaug</w:t>
-      </w:r>
-      <w:r>
-        <w:rPr>
-          <w:sz w:val="24"/>
-          <w:szCs w:val="24"/>
-          <w:lang w:val="ro-RO"/>
-        </w:rPr>
-        <w:t>ă</w:t>
-      </w:r>
-      <w:r>
-        <w:rPr>
-          <w:sz w:val="24"/>
-          <w:szCs w:val="24"/>
-        </w:rPr>
-        <w:t xml:space="preserve"> un element </w:t>
-      </w:r>
-      <w:r>
-        <w:rPr>
-          <w:b/>
-          <w:bCs/>
-          <w:sz w:val="24"/>
-          <w:szCs w:val="24"/>
-        </w:rPr>
-        <w:t>(1)</w:t>
-      </w:r>
-      <w:r>
-        <w:rPr>
-          <w:sz w:val="24"/>
-          <w:szCs w:val="24"/>
-        </w:rPr>
-        <w:t xml:space="preserve"> in </w:t>
-      </w:r>
-      <w:r>
-        <w:rPr>
-          <w:bCs/>
-          <w:sz w:val="24"/>
-          <w:szCs w:val="24"/>
-        </w:rPr>
-        <w:t>coadă</w:t>
-      </w:r>
-      <w:r>
-        <w:rPr>
-          <w:b/>
-          <w:bCs/>
-          <w:sz w:val="24"/>
-          <w:szCs w:val="24"/>
-        </w:rPr>
-        <w:t>,</w:t>
-      </w:r>
-      <w:r>
-        <w:rPr>
-          <w:b/>
-          <w:bCs/>
-          <w:sz w:val="24"/>
-          <w:szCs w:val="24"/>
-        </w:rPr>
-        <w:t xml:space="preserve"> </w:t>
-      </w:r>
-      <w:r>
-        <w:rPr>
-          <w:b/>
-          <w:bCs/>
-          <w:sz w:val="24"/>
-          <w:szCs w:val="24"/>
-        </w:rPr>
-        <w:t>însă nu trimite încă semnalul către dequeri.</w:t>
-      </w:r>
-    </w:p>
-    <w:p>
-      <w:pPr>
-        <w:spacing w:after="0" w:line="240" w:lineRule="auto"/>
-        <w:rPr>
-          <w:sz w:val="24"/>
-          <w:szCs w:val="24"/>
-        </w:rPr>
-      </w:pPr>
-      <w:r>
-        <w:rPr>
-          <w:sz w:val="24"/>
-          <w:szCs w:val="24"/>
-        </w:rPr>
-        <w:tab/>
-      </w:r>
-      <w:r>
-        <w:rPr>
-          <w:sz w:val="24"/>
-          <w:szCs w:val="24"/>
-        </w:rPr>
-        <w:t>3.</w:t>
-      </w:r>
-      <w:r>
-        <w:rPr>
-          <w:sz w:val="24"/>
-          <w:szCs w:val="24"/>
-        </w:rPr>
-        <w:t xml:space="preserve"> </w:t>
-      </w:r>
-      <w:r>
-        <w:rPr>
-          <w:i/>
-          <w:sz w:val="24"/>
-          <w:szCs w:val="24"/>
-        </w:rPr>
-        <w:t>Dequer2</w:t>
-      </w:r>
-      <w:r>
-        <w:rPr>
-          <w:sz w:val="24"/>
-          <w:szCs w:val="24"/>
-        </w:rPr>
-        <w:t xml:space="preserve"> consumă </w:t>
-      </w:r>
-      <w:r>
-        <w:rPr>
-          <w:sz w:val="24"/>
-          <w:szCs w:val="24"/>
-        </w:rPr>
-        <w:t>elementul</w:t>
-      </w:r>
-      <w:r>
-        <w:rPr>
-          <w:sz w:val="24"/>
-          <w:szCs w:val="24"/>
-        </w:rPr>
-        <w:t xml:space="preserve"> adaugăt și se î</w:t>
-      </w:r>
-      <w:r>
-        <w:rPr>
-          <w:sz w:val="24"/>
-          <w:szCs w:val="24"/>
-        </w:rPr>
-        <w:t xml:space="preserve">ntoarce in </w:t>
-      </w:r>
-      <w:r>
-        <w:rPr>
-          <w:i/>
-          <w:sz w:val="24"/>
-          <w:szCs w:val="24"/>
-        </w:rPr>
-        <w:t>if(</w:t>
-      </w:r>
-      <w:proofErr w:type="gramStart"/>
-      <w:r>
-        <w:rPr>
-          <w:i/>
-          <w:sz w:val="24"/>
-          <w:szCs w:val="24"/>
-        </w:rPr>
-        <w:t>head.next</w:t>
-      </w:r>
-      <w:proofErr w:type="gramEnd"/>
-      <w:r>
-        <w:rPr>
-          <w:i/>
-          <w:sz w:val="24"/>
-          <w:szCs w:val="24"/>
-        </w:rPr>
-        <w:t>==null)</w:t>
+        <w:t>if(head.next==null)</w:t>
       </w:r>
       <w:r>
         <w:rPr>
@@ -2886,25 +2813,7 @@
           <w:sz w:val="24"/>
           <w:szCs w:val="24"/>
         </w:rPr>
-        <w:t>if(</w:t>
-      </w:r>
-      <w:proofErr w:type="gramStart"/>
-      <w:r>
-        <w:rPr>
-          <w:i/>
-          <w:sz w:val="24"/>
-          <w:szCs w:val="24"/>
-        </w:rPr>
-        <w:t>head.next</w:t>
-      </w:r>
-      <w:proofErr w:type="gramEnd"/>
-      <w:r>
-        <w:rPr>
-          <w:i/>
-          <w:sz w:val="24"/>
-          <w:szCs w:val="24"/>
-        </w:rPr>
-        <w:t>==null)</w:t>
+        <w:t>if(head.next==null)</w:t>
       </w:r>
       <w:r>
         <w:rPr>
@@ -3201,78 +3110,195 @@
           <w:sz w:val="24"/>
           <w:szCs w:val="24"/>
         </w:rPr>
-        <w:t>while(</w:t>
-      </w:r>
-      <w:proofErr w:type="gramStart"/>
+        <w:t>while(size.get()==0)</w:t>
+      </w:r>
+      <w:r>
+        <w:rPr>
+          <w:sz w:val="24"/>
+          <w:szCs w:val="24"/>
+        </w:rPr>
+        <w:t xml:space="preserve">, </w:t>
+      </w:r>
+      <w:r>
+        <w:rPr>
+          <w:b/>
+          <w:sz w:val="24"/>
+          <w:szCs w:val="24"/>
+        </w:rPr>
+        <w:t>având lock-ul</w:t>
+      </w:r>
+      <w:r>
+        <w:rPr>
+          <w:b/>
+          <w:sz w:val="24"/>
+          <w:szCs w:val="24"/>
+          <w:lang w:val="en-US"/>
+        </w:rPr>
+        <w:t>;</w:t>
+      </w:r>
+    </w:p>
+    <w:p>
+      <w:pPr>
+        <w:rPr>
+          <w:sz w:val="24"/>
+          <w:szCs w:val="24"/>
+        </w:rPr>
+      </w:pPr>
+      <w:r>
+        <w:rPr>
+          <w:sz w:val="24"/>
+          <w:szCs w:val="24"/>
+        </w:rPr>
+        <w:tab/>
+      </w:r>
+      <w:r>
+        <w:rPr>
+          <w:sz w:val="24"/>
+          <w:szCs w:val="24"/>
+        </w:rPr>
+        <w:t>6.</w:t>
+      </w:r>
+      <w:r>
+        <w:rPr>
+          <w:sz w:val="24"/>
+          <w:szCs w:val="24"/>
+        </w:rPr>
+        <w:t xml:space="preserve"> </w:t>
+      </w:r>
       <w:r>
         <w:rPr>
           <w:i/>
           <w:sz w:val="24"/>
           <w:szCs w:val="24"/>
         </w:rPr>
-        <w:t>size.get(</w:t>
-      </w:r>
-      <w:proofErr w:type="gramEnd"/>
+        <w:t>Enquer</w:t>
+      </w:r>
+      <w:r>
+        <w:rPr>
+          <w:sz w:val="24"/>
+          <w:szCs w:val="24"/>
+        </w:rPr>
+        <w:t>-ul adaugă un element î</w:t>
+      </w:r>
+      <w:r>
+        <w:rPr>
+          <w:sz w:val="24"/>
+          <w:szCs w:val="24"/>
+        </w:rPr>
+        <w:t xml:space="preserve">n </w:t>
+      </w:r>
+      <w:r>
+        <w:rPr>
+          <w:bCs/>
+          <w:sz w:val="24"/>
+          <w:szCs w:val="24"/>
+        </w:rPr>
+        <w:t>coad</w:t>
+      </w:r>
+      <w:r>
+        <w:rPr>
+          <w:bCs/>
+          <w:sz w:val="24"/>
+          <w:szCs w:val="24"/>
+        </w:rPr>
+        <w:t xml:space="preserve">ă, </w:t>
+      </w:r>
+      <w:r>
+        <w:rPr>
+          <w:b/>
+          <w:bCs/>
+          <w:sz w:val="24"/>
+          <w:szCs w:val="24"/>
+        </w:rPr>
+        <w:t>însă nu trimite încă semnalul către dequeri;</w:t>
+      </w:r>
+    </w:p>
+    <w:p>
+      <w:pPr>
+        <w:rPr>
+          <w:b/>
+          <w:sz w:val="24"/>
+          <w:szCs w:val="24"/>
+        </w:rPr>
+      </w:pPr>
+      <w:r>
+        <w:rPr>
+          <w:sz w:val="24"/>
+          <w:szCs w:val="24"/>
+        </w:rPr>
+        <w:tab/>
+      </w:r>
+      <w:r>
+        <w:rPr>
+          <w:sz w:val="24"/>
+          <w:szCs w:val="24"/>
+        </w:rPr>
+        <w:t>7.</w:t>
+      </w:r>
+      <w:r>
+        <w:rPr>
+          <w:sz w:val="24"/>
+          <w:szCs w:val="24"/>
+        </w:rPr>
+        <w:t xml:space="preserve"> </w:t>
+      </w:r>
       <w:r>
         <w:rPr>
           <w:i/>
           <w:sz w:val="24"/>
           <w:szCs w:val="24"/>
         </w:rPr>
-        <w:t>)==0)</w:t>
-      </w:r>
-      <w:r>
-        <w:rPr>
-          <w:sz w:val="24"/>
-          <w:szCs w:val="24"/>
-        </w:rPr>
-        <w:t xml:space="preserve">, </w:t>
-      </w:r>
-      <w:r>
-        <w:rPr>
-          <w:b/>
-          <w:sz w:val="24"/>
-          <w:szCs w:val="24"/>
-        </w:rPr>
-        <w:t>având lock-ul</w:t>
-      </w:r>
-      <w:r>
-        <w:rPr>
-          <w:b/>
-          <w:sz w:val="24"/>
-          <w:szCs w:val="24"/>
-          <w:lang w:val="en-US"/>
-        </w:rPr>
-        <w:t>;</w:t>
-      </w:r>
-    </w:p>
-    <w:p>
-      <w:pPr>
-        <w:rPr>
-          <w:sz w:val="24"/>
-          <w:szCs w:val="24"/>
-        </w:rPr>
-      </w:pPr>
-      <w:r>
-        <w:rPr>
-          <w:sz w:val="24"/>
-          <w:szCs w:val="24"/>
-        </w:rPr>
-        <w:tab/>
-      </w:r>
-      <w:r>
-        <w:rPr>
-          <w:sz w:val="24"/>
-          <w:szCs w:val="24"/>
-        </w:rPr>
-        <w:t>6.</w:t>
-      </w:r>
-      <w:r>
-        <w:rPr>
-          <w:sz w:val="24"/>
-          <w:szCs w:val="24"/>
-        </w:rPr>
-        <w:t xml:space="preserve"> </w:t>
+        <w:t>Dequer2</w:t>
+      </w:r>
+      <w:r>
+        <w:rPr>
+          <w:sz w:val="24"/>
+          <w:szCs w:val="24"/>
+        </w:rPr>
+        <w:t xml:space="preserve"> consum</w:t>
+      </w:r>
+      <w:r>
+        <w:rPr>
+          <w:sz w:val="24"/>
+          <w:szCs w:val="24"/>
+          <w:lang w:val="ro-RO"/>
+        </w:rPr>
+        <w:t xml:space="preserve">ă </w:t>
+      </w:r>
+      <w:r>
+        <w:rPr>
+          <w:sz w:val="24"/>
+          <w:szCs w:val="24"/>
+        </w:rPr>
+        <w:t>elementul</w:t>
+      </w:r>
+      <w:r>
+        <w:rPr>
+          <w:sz w:val="24"/>
+          <w:szCs w:val="24"/>
+        </w:rPr>
+        <w:t xml:space="preserve"> adă</w:t>
+      </w:r>
+      <w:r>
+        <w:rPr>
+          <w:sz w:val="24"/>
+          <w:szCs w:val="24"/>
+        </w:rPr>
+        <w:t>ugat</w:t>
+      </w:r>
+      <w:r>
+        <w:rPr>
+          <w:sz w:val="24"/>
+          <w:szCs w:val="24"/>
+        </w:rPr>
+        <w:t xml:space="preserve"> și se intoarce î</w:t>
+      </w:r>
+      <w:r>
+        <w:rPr>
+          <w:sz w:val="24"/>
+          <w:szCs w:val="24"/>
+        </w:rPr>
+        <w:t xml:space="preserve">n </w:t>
       </w:r>
       <w:r>
         <w:rPr>
@@ -3280,160 +3306,7 @@
           <w:sz w:val="24"/>
           <w:szCs w:val="24"/>
         </w:rPr>
-        <w:t>Enquer</w:t>
-      </w:r>
-      <w:r>
-        <w:rPr>
-          <w:sz w:val="24"/>
-          <w:szCs w:val="24"/>
-        </w:rPr>
-        <w:t>-ul adaugă un element î</w:t>
-      </w:r>
-      <w:r>
-        <w:rPr>
-          <w:sz w:val="24"/>
-          <w:szCs w:val="24"/>
-        </w:rPr>
-        <w:t xml:space="preserve">n </w:t>
-      </w:r>
-      <w:r>
-        <w:rPr>
-          <w:bCs/>
-          <w:sz w:val="24"/>
-          <w:szCs w:val="24"/>
-        </w:rPr>
-        <w:t>coad</w:t>
-      </w:r>
-      <w:r>
-        <w:rPr>
-          <w:bCs/>
-          <w:sz w:val="24"/>
-          <w:szCs w:val="24"/>
-        </w:rPr>
-        <w:t xml:space="preserve">ă, </w:t>
-      </w:r>
-      <w:r>
-        <w:rPr>
-          <w:b/>
-          <w:bCs/>
-          <w:sz w:val="24"/>
-          <w:szCs w:val="24"/>
-        </w:rPr>
-        <w:t>însă nu trimite încă semnalul către dequeri;</w:t>
-      </w:r>
-    </w:p>
-    <w:p>
-      <w:pPr>
-        <w:rPr>
-          <w:b/>
-          <w:sz w:val="24"/>
-          <w:szCs w:val="24"/>
-        </w:rPr>
-      </w:pPr>
-      <w:r>
-        <w:rPr>
-          <w:sz w:val="24"/>
-          <w:szCs w:val="24"/>
-        </w:rPr>
-        <w:tab/>
-      </w:r>
-      <w:r>
-        <w:rPr>
-          <w:sz w:val="24"/>
-          <w:szCs w:val="24"/>
-        </w:rPr>
-        <w:t>7.</w:t>
-      </w:r>
-      <w:r>
-        <w:rPr>
-          <w:sz w:val="24"/>
-          <w:szCs w:val="24"/>
-        </w:rPr>
-        <w:t xml:space="preserve"> </w:t>
-      </w:r>
-      <w:r>
-        <w:rPr>
-          <w:i/>
-          <w:sz w:val="24"/>
-          <w:szCs w:val="24"/>
-        </w:rPr>
-        <w:t>Dequer2</w:t>
-      </w:r>
-      <w:r>
-        <w:rPr>
-          <w:sz w:val="24"/>
-          <w:szCs w:val="24"/>
-        </w:rPr>
-        <w:t xml:space="preserve"> consum</w:t>
-      </w:r>
-      <w:r>
-        <w:rPr>
-          <w:sz w:val="24"/>
-          <w:szCs w:val="24"/>
-          <w:lang w:val="ro-RO"/>
-        </w:rPr>
-        <w:t xml:space="preserve">ă </w:t>
-      </w:r>
-      <w:r>
-        <w:rPr>
-          <w:sz w:val="24"/>
-          <w:szCs w:val="24"/>
-        </w:rPr>
-        <w:t>elementul</w:t>
-      </w:r>
-      <w:r>
-        <w:rPr>
-          <w:sz w:val="24"/>
-          <w:szCs w:val="24"/>
-        </w:rPr>
-        <w:t xml:space="preserve"> adă</w:t>
-      </w:r>
-      <w:r>
-        <w:rPr>
-          <w:sz w:val="24"/>
-          <w:szCs w:val="24"/>
-        </w:rPr>
-        <w:t>ugat</w:t>
-      </w:r>
-      <w:r>
-        <w:rPr>
-          <w:sz w:val="24"/>
-          <w:szCs w:val="24"/>
-        </w:rPr>
-        <w:t xml:space="preserve"> și se intoarce î</w:t>
-      </w:r>
-      <w:r>
-        <w:rPr>
-          <w:sz w:val="24"/>
-          <w:szCs w:val="24"/>
-        </w:rPr>
-        <w:t xml:space="preserve">n </w:t>
-      </w:r>
-      <w:r>
-        <w:rPr>
-          <w:i/>
-          <w:sz w:val="24"/>
-          <w:szCs w:val="24"/>
-        </w:rPr>
-        <w:t>if(</w:t>
-      </w:r>
-      <w:proofErr w:type="gramStart"/>
-      <w:r>
-        <w:rPr>
-          <w:i/>
-          <w:sz w:val="24"/>
-          <w:szCs w:val="24"/>
-        </w:rPr>
-        <w:t>head.next</w:t>
-      </w:r>
-      <w:proofErr w:type="gramEnd"/>
-      <w:r>
-        <w:rPr>
-          <w:i/>
-          <w:sz w:val="24"/>
-          <w:szCs w:val="24"/>
-        </w:rPr>
-        <w:t>==null)</w:t>
+        <w:t>if(head.next==null)</w:t>
       </w:r>
       <w:r>
         <w:rPr>
@@ -4030,7 +3903,7 @@
     </w:p>
     <w:p>
       <w:pPr>
-        <w:pStyle w:val="ListParagraph"/>
+        <w:pStyle w:val="Listparagraf"/>
         <w:spacing w:after="0" w:line="240" w:lineRule="auto"/>
         <w:ind w:left="0"/>
         <w:rPr>
@@ -4042,7 +3915,7 @@
     </w:p>
     <w:p>
       <w:pPr>
-        <w:pStyle w:val="ListParagraph"/>
+        <w:pStyle w:val="Listparagraf"/>
         <w:spacing w:after="0" w:line="240" w:lineRule="auto"/>
         <w:ind w:left="0"/>
         <w:rPr>
@@ -4054,7 +3927,7 @@
     </w:p>
     <w:p>
       <w:pPr>
-        <w:pStyle w:val="ListParagraph"/>
+        <w:pStyle w:val="Listparagraf"/>
         <w:spacing w:after="0" w:line="240" w:lineRule="auto"/>
         <w:ind w:left="0"/>
         <w:rPr>
@@ -4164,7 +4037,7 @@
     </w:p>
     <w:p>
       <w:pPr>
-        <w:pStyle w:val="ListParagraph"/>
+        <w:pStyle w:val="Listparagraf"/>
         <w:spacing w:after="0" w:line="240" w:lineRule="auto"/>
         <w:ind w:left="0"/>
         <w:rPr>
@@ -4284,7 +4157,7 @@
     </w:p>
     <w:p>
       <w:pPr>
-        <w:pStyle w:val="ListParagraph"/>
+        <w:pStyle w:val="Listparagraf"/>
         <w:spacing w:after="0" w:line="240" w:lineRule="auto"/>
         <w:ind w:left="0"/>
         <w:rPr>
@@ -4329,7 +4202,7 @@
     </w:p>
     <w:p>
       <w:pPr>
-        <w:pStyle w:val="ListParagraph"/>
+        <w:pStyle w:val="Listparagraf"/>
         <w:tabs>
           <w:tab w:val="left" w:pos="1002"/>
         </w:tabs>
@@ -4348,7 +4221,7 @@
     </w:p>
     <w:p>
       <w:pPr>
-        <w:pStyle w:val="ListParagraph"/>
+        <w:pStyle w:val="Listparagraf"/>
         <w:tabs>
           <w:tab w:val="left" w:pos="1002"/>
         </w:tabs>
@@ -4361,7 +4234,7 @@
     </w:p>
     <w:p>
       <w:pPr>
-        <w:pStyle w:val="ListParagraph"/>
+        <w:pStyle w:val="Listparagraf"/>
         <w:tabs>
           <w:tab w:val="left" w:pos="1002"/>
         </w:tabs>
@@ -4374,7 +4247,7 @@
     </w:p>
     <w:p>
       <w:pPr>
-        <w:pStyle w:val="ListParagraph"/>
+        <w:pStyle w:val="Listparagraf"/>
         <w:tabs>
           <w:tab w:val="left" w:pos="1002"/>
         </w:tabs>
@@ -4387,7 +4260,7 @@
     </w:p>
     <w:p>
       <w:pPr>
-        <w:pStyle w:val="ListParagraph"/>
+        <w:pStyle w:val="Listparagraf"/>
         <w:tabs>
           <w:tab w:val="left" w:pos="1002"/>
         </w:tabs>
@@ -4400,7 +4273,7 @@
     </w:p>
     <w:p>
       <w:pPr>
-        <w:pStyle w:val="ListParagraph"/>
+        <w:pStyle w:val="Listparagraf"/>
         <w:tabs>
           <w:tab w:val="left" w:pos="1002"/>
         </w:tabs>
@@ -4413,7 +4286,7 @@
     </w:p>
     <w:p>
       <w:pPr>
-        <w:pStyle w:val="ListParagraph"/>
+        <w:pStyle w:val="Listparagraf"/>
         <w:tabs>
           <w:tab w:val="left" w:pos="1002"/>
         </w:tabs>
@@ -4426,7 +4299,7 @@
     </w:p>
     <w:p>
       <w:pPr>
-        <w:pStyle w:val="ListParagraph"/>
+        <w:pStyle w:val="Listparagraf"/>
         <w:tabs>
           <w:tab w:val="left" w:pos="1002"/>
         </w:tabs>
@@ -4439,7 +4312,7 @@
     </w:p>
     <w:p>
       <w:pPr>
-        <w:pStyle w:val="ListParagraph"/>
+        <w:pStyle w:val="Listparagraf"/>
         <w:tabs>
           <w:tab w:val="left" w:pos="1002"/>
         </w:tabs>
@@ -4459,7 +4332,7 @@
     </w:p>
     <w:p>
       <w:pPr>
-        <w:pStyle w:val="ListParagraph"/>
+        <w:pStyle w:val="Listparagraf"/>
         <w:tabs>
           <w:tab w:val="left" w:pos="1002"/>
         </w:tabs>
@@ -4512,7 +4385,7 @@
     </w:p>
     <w:p>
       <w:pPr>
-        <w:pStyle w:val="ListParagraph"/>
+        <w:pStyle w:val="Listparagraf"/>
         <w:numPr>
           <w:ilvl w:val="0"/>
           <w:numId w:val="2"/>
@@ -4566,7 +4439,7 @@
     </w:p>
     <w:p>
       <w:pPr>
-        <w:pStyle w:val="ListParagraph"/>
+        <w:pStyle w:val="Listparagraf"/>
         <w:numPr>
           <w:ilvl w:val="0"/>
           <w:numId w:val="2"/>
@@ -4652,7 +4525,7 @@
     </w:p>
     <w:p>
       <w:pPr>
-        <w:pStyle w:val="ListParagraph"/>
+        <w:pStyle w:val="Listparagraf"/>
         <w:numPr>
           <w:ilvl w:val="0"/>
           <w:numId w:val="2"/>
@@ -4775,7 +4648,7 @@
     </w:p>
     <w:p>
       <w:pPr>
-        <w:pStyle w:val="ListParagraph"/>
+        <w:pStyle w:val="Listparagraf"/>
         <w:numPr>
           <w:ilvl w:val="0"/>
           <w:numId w:val="3"/>
@@ -4861,7 +4734,7 @@
     </w:p>
     <w:p>
       <w:pPr>
-        <w:pStyle w:val="ListParagraph"/>
+        <w:pStyle w:val="Listparagraf"/>
         <w:numPr>
           <w:ilvl w:val="0"/>
           <w:numId w:val="3"/>
@@ -4883,7 +4756,7 @@
     </w:p>
     <w:p>
       <w:pPr>
-        <w:pStyle w:val="ListParagraph"/>
+        <w:pStyle w:val="Listparagraf"/>
         <w:numPr>
           <w:ilvl w:val="0"/>
           <w:numId w:val="3"/>
@@ -5001,7 +4874,7 @@
     </w:p>
     <w:p>
       <w:pPr>
-        <w:pStyle w:val="ListParagraph"/>
+        <w:pStyle w:val="Listparagraf"/>
         <w:numPr>
           <w:ilvl w:val="0"/>
           <w:numId w:val="4"/>
@@ -5103,7 +4976,7 @@
     </w:p>
     <w:p>
       <w:pPr>
-        <w:pStyle w:val="ListParagraph"/>
+        <w:pStyle w:val="Listparagraf"/>
         <w:numPr>
           <w:ilvl w:val="0"/>
           <w:numId w:val="4"/>
@@ -5245,7 +5118,7 @@
     </w:p>
     <w:p>
       <w:pPr>
-        <w:pStyle w:val="ListParagraph"/>
+        <w:pStyle w:val="Listparagraf"/>
         <w:numPr>
           <w:ilvl w:val="0"/>
           <w:numId w:val="4"/>
@@ -5416,7 +5289,7 @@
     </w:p>
     <w:p>
       <w:pPr>
-        <w:pStyle w:val="ListParagraph"/>
+        <w:pStyle w:val="Listparagraf"/>
         <w:numPr>
           <w:ilvl w:val="0"/>
           <w:numId w:val="5"/>
@@ -5726,7 +5599,7 @@
     </w:p>
     <w:p>
       <w:pPr>
-        <w:pStyle w:val="ListParagraph"/>
+        <w:pStyle w:val="Listparagraf"/>
         <w:numPr>
           <w:ilvl w:val="0"/>
           <w:numId w:val="5"/>
@@ -5812,7 +5685,7 @@
     </w:p>
     <w:p>
       <w:pPr>
-        <w:pStyle w:val="ListParagraph"/>
+        <w:pStyle w:val="Listparagraf"/>
         <w:numPr>
           <w:ilvl w:val="0"/>
           <w:numId w:val="5"/>
@@ -6165,7 +6038,7 @@
     </w:p>
     <w:p>
       <w:pPr>
-        <w:pStyle w:val="ListParagraph"/>
+        <w:pStyle w:val="Listparagraf"/>
         <w:numPr>
           <w:ilvl w:val="0"/>
           <w:numId w:val="2"/>
@@ -6444,23 +6317,23 @@
           <w:szCs w:val="24"/>
           <w:lang w:val="ro-RO"/>
         </w:rPr>
-        <w:t xml:space="preserve"> versiunea lui pred.next este egal</w:t>
-      </w:r>
-      <w:r>
-        <w:rPr>
-          <w:sz w:val="24"/>
-          <w:szCs w:val="24"/>
-          <w:lang w:val="ro-RO"/>
-        </w:rPr>
-        <w:t>ă</w:t>
-      </w:r>
-      <w:r>
-        <w:rPr>
-          <w:sz w:val="24"/>
-          <w:szCs w:val="24"/>
-          <w:lang w:val="ro-RO"/>
-        </w:rPr>
-        <w:t xml:space="preserve"> cu verisunea lui curent, func</w:t>
+        <w:t xml:space="preserve"> pred.next este egal cu </w:t>
+      </w:r>
+      <w:r>
+        <w:rPr>
+          <w:sz w:val="24"/>
+          <w:szCs w:val="24"/>
+          <w:lang w:val="ro-RO"/>
+        </w:rPr>
+        <w:t xml:space="preserve">nodul </w:t>
+      </w:r>
+      <w:r>
+        <w:rPr>
+          <w:sz w:val="24"/>
+          <w:szCs w:val="24"/>
+          <w:lang w:val="ro-RO"/>
+        </w:rPr>
+        <w:t>curent, func</w:t>
       </w:r>
       <w:r>
         <w:rPr>
@@ -6513,7 +6386,7 @@
     </w:p>
     <w:p>
       <w:pPr>
-        <w:pStyle w:val="ListParagraph"/>
+        <w:pStyle w:val="Listparagraf"/>
         <w:ind w:left="555"/>
         <w:rPr>
           <w:sz w:val="24"/>
@@ -6524,7 +6397,7 @@
     </w:p>
     <w:p>
       <w:pPr>
-        <w:pStyle w:val="ListParagraph"/>
+        <w:pStyle w:val="Listparagraf"/>
         <w:numPr>
           <w:ilvl w:val="0"/>
           <w:numId w:val="2"/>
@@ -6973,7 +6846,7 @@
     </w:p>
     <w:p>
       <w:pPr>
-        <w:pStyle w:val="ListParagraph"/>
+        <w:pStyle w:val="Listparagraf"/>
         <w:ind w:left="555"/>
         <w:rPr>
           <w:sz w:val="24"/>
@@ -6984,7 +6857,7 @@
     </w:p>
     <w:p>
       <w:pPr>
-        <w:pStyle w:val="ListParagraph"/>
+        <w:pStyle w:val="Listparagraf"/>
         <w:numPr>
           <w:ilvl w:val="0"/>
           <w:numId w:val="2"/>
@@ -7392,7 +7265,7 @@
     </w:p>
     <w:p>
       <w:pPr>
-        <w:pStyle w:val="ListParagraph"/>
+        <w:pStyle w:val="Listparagraf"/>
         <w:ind w:left="555"/>
         <w:rPr>
           <w:sz w:val="24"/>
@@ -7403,7 +7276,7 @@
     </w:p>
     <w:p>
       <w:pPr>
-        <w:pStyle w:val="ListParagraph"/>
+        <w:pStyle w:val="Listparagraf"/>
         <w:numPr>
           <w:ilvl w:val="0"/>
           <w:numId w:val="2"/>
@@ -7603,7 +7476,7 @@
     </w:p>
     <w:p>
       <w:pPr>
-        <w:pStyle w:val="ListParagraph"/>
+        <w:pStyle w:val="Listparagraf"/>
         <w:ind w:left="555"/>
         <w:rPr>
           <w:sz w:val="24"/>
@@ -8347,7 +8220,7 @@
     </w:p>
     <w:p>
       <w:pPr>
-        <w:pStyle w:val="ListParagraph"/>
+        <w:pStyle w:val="Listparagraf"/>
         <w:tabs>
           <w:tab w:val="left" w:pos="1002"/>
         </w:tabs>
@@ -9259,13 +9132,13 @@
       <w:lang w:val="en-GB"/>
     </w:rPr>
   </w:style>
-  <w:style w:type="character" w:default="1" w:styleId="DefaultParagraphFont">
+  <w:style w:type="character" w:default="1" w:styleId="Fontdeparagrafimplicit">
     <w:name w:val="Default Paragraph Font"/>
     <w:uiPriority w:val="1"/>
     <w:semiHidden/>
     <w:unhideWhenUsed/>
   </w:style>
-  <w:style w:type="table" w:default="1" w:styleId="TableNormal">
+  <w:style w:type="table" w:default="1" w:styleId="TabelNormal">
     <w:name w:val="Normal Table"/>
     <w:uiPriority w:val="99"/>
     <w:semiHidden/>
@@ -9280,13 +9153,13 @@
       </w:tblCellMar>
     </w:tblPr>
   </w:style>
-  <w:style w:type="numbering" w:default="1" w:styleId="NoList">
+  <w:style w:type="numbering" w:default="1" w:styleId="FrListare">
     <w:name w:val="No List"/>
     <w:uiPriority w:val="99"/>
     <w:semiHidden/>
     <w:unhideWhenUsed/>
   </w:style>
-  <w:style w:type="paragraph" w:styleId="ListParagraph">
+  <w:style w:type="paragraph" w:styleId="Listparagraf">
     <w:name w:val="List Paragraph"/>
     <w:basedOn w:val="Normal"/>
     <w:uiPriority w:val="34"/>
@@ -9297,10 +9170,10 @@
       <w:contextualSpacing/>
     </w:pPr>
   </w:style>
-  <w:style w:type="paragraph" w:styleId="BalloonText">
+  <w:style w:type="paragraph" w:styleId="TextnBalon">
     <w:name w:val="Balloon Text"/>
     <w:basedOn w:val="Normal"/>
-    <w:link w:val="BalloonTextChar"/>
+    <w:link w:val="TextnBalonCaracter"/>
     <w:uiPriority w:val="99"/>
     <w:semiHidden/>
     <w:unhideWhenUsed/>
@@ -9314,10 +9187,10 @@
       <w:szCs w:val="16"/>
     </w:rPr>
   </w:style>
-  <w:style w:type="character" w:customStyle="1" w:styleId="BalloonTextChar">
-    <w:name w:val="Balloon Text Char"/>
-    <w:basedOn w:val="DefaultParagraphFont"/>
-    <w:link w:val="BalloonText"/>
+  <w:style w:type="character" w:customStyle="1" w:styleId="TextnBalonCaracter">
+    <w:name w:val="Text în Balon Caracter"/>
+    <w:basedOn w:val="Fontdeparagrafimplicit"/>
+    <w:link w:val="TextnBalon"/>
     <w:uiPriority w:val="99"/>
     <w:semiHidden/>
     <w:rsid w:val="00265E15"/>
@@ -9330,7 +9203,7 @@
   </w:style>
   <w:style w:type="table" w:customStyle="1" w:styleId="ListTable6Colorful1">
     <w:name w:val="List Table 6 Colorful1"/>
-    <w:basedOn w:val="TableNormal"/>
+    <w:basedOn w:val="TabelNormal"/>
     <w:uiPriority w:val="51"/>
     <w:rsid w:val="00777252"/>
     <w:pPr>

</xml_diff>